<commit_message>
Start with game actions on table
</commit_message>
<xml_diff>
--- a/Montepoeli design.docx
+++ b/Montepoeli design.docx
@@ -2830,6 +2830,477 @@
         </w:tc>
       </w:tr>
     </w:tbl>
+    <w:tbl>
+      <w:tblPr>
+        <w:tblStyle w:val="GridTable4-Accent6"/>
+        <w:tblpPr w:leftFromText="180" w:rightFromText="180" w:vertAnchor="text" w:horzAnchor="margin" w:tblpXSpec="center" w:tblpY="3117"/>
+        <w:tblW w:w="0" w:type="auto"/>
+        <w:tblLook w:val="04A0" w:firstRow="1" w:lastRow="0" w:firstColumn="1" w:lastColumn="0" w:noHBand="0" w:noVBand="1"/>
+      </w:tblPr>
+      <w:tblGrid>
+        <w:gridCol w:w="2694"/>
+        <w:gridCol w:w="2419"/>
+        <w:gridCol w:w="1709"/>
+      </w:tblGrid>
+      <w:tr>
+        <w:trPr>
+          <w:cnfStyle w:val="100000000000" w:firstRow="1" w:lastRow="0" w:firstColumn="0" w:lastColumn="0" w:oddVBand="0" w:evenVBand="0" w:oddHBand="0" w:evenHBand="0" w:firstRowFirstColumn="0" w:firstRowLastColumn="0" w:lastRowFirstColumn="0" w:lastRowLastColumn="0"/>
+          <w:trHeight w:val="289"/>
+        </w:trPr>
+        <w:tc>
+          <w:tcPr>
+            <w:cnfStyle w:val="001000000000" w:firstRow="0" w:lastRow="0" w:firstColumn="1" w:lastColumn="0" w:oddVBand="0" w:evenVBand="0" w:oddHBand="0" w:evenHBand="0" w:firstRowFirstColumn="0" w:firstRowLastColumn="0" w:lastRowFirstColumn="0" w:lastRowLastColumn="0"/>
+            <w:tcW w:w="2694" w:type="dxa"/>
+          </w:tcPr>
+          <w:p>
+            <w:pPr>
+              <w:ind w:firstLine="0"/>
+            </w:pPr>
+            <w:r>
+              <w:t>White</w:t>
+            </w:r>
+          </w:p>
+        </w:tc>
+        <w:tc>
+          <w:tcPr>
+            <w:tcW w:w="2419" w:type="dxa"/>
+          </w:tcPr>
+          <w:p>
+            <w:pPr>
+              <w:ind w:firstLine="0"/>
+              <w:cnfStyle w:val="100000000000" w:firstRow="1" w:lastRow="0" w:firstColumn="0" w:lastColumn="0" w:oddVBand="0" w:evenVBand="0" w:oddHBand="0" w:evenHBand="0" w:firstRowFirstColumn="0" w:firstRowLastColumn="0" w:lastRowFirstColumn="0" w:lastRowLastColumn="0"/>
+            </w:pPr>
+            <w:r>
+              <w:t>Winner</w:t>
+            </w:r>
+          </w:p>
+        </w:tc>
+        <w:tc>
+          <w:tcPr>
+            <w:tcW w:w="1709" w:type="dxa"/>
+          </w:tcPr>
+          <w:p>
+            <w:pPr>
+              <w:ind w:firstLine="0"/>
+              <w:cnfStyle w:val="100000000000" w:firstRow="1" w:lastRow="0" w:firstColumn="0" w:lastColumn="0" w:oddVBand="0" w:evenVBand="0" w:oddHBand="0" w:evenHBand="0" w:firstRowFirstColumn="0" w:firstRowLastColumn="0" w:lastRowFirstColumn="0" w:lastRowLastColumn="0"/>
+            </w:pPr>
+            <w:r>
+              <w:t>Black</w:t>
+            </w:r>
+          </w:p>
+        </w:tc>
+      </w:tr>
+      <w:tr>
+        <w:trPr>
+          <w:cnfStyle w:val="000000100000" w:firstRow="0" w:lastRow="0" w:firstColumn="0" w:lastColumn="0" w:oddVBand="0" w:evenVBand="0" w:oddHBand="1" w:evenHBand="0" w:firstRowFirstColumn="0" w:firstRowLastColumn="0" w:lastRowFirstColumn="0" w:lastRowLastColumn="0"/>
+          <w:trHeight w:val="274"/>
+        </w:trPr>
+        <w:tc>
+          <w:tcPr>
+            <w:cnfStyle w:val="001000000000" w:firstRow="0" w:lastRow="0" w:firstColumn="1" w:lastColumn="0" w:oddVBand="0" w:evenVBand="0" w:oddHBand="0" w:evenHBand="0" w:firstRowFirstColumn="0" w:firstRowLastColumn="0" w:lastRowFirstColumn="0" w:lastRowLastColumn="0"/>
+            <w:tcW w:w="2694" w:type="dxa"/>
+          </w:tcPr>
+          <w:p>
+            <w:pPr>
+              <w:ind w:firstLine="0"/>
+            </w:pPr>
+            <w:r>
+              <w:rPr>
+                <w:noProof/>
+              </w:rPr>
+              <mc:AlternateContent>
+                <mc:Choice Requires="wps">
+                  <w:drawing>
+                    <wp:anchor distT="0" distB="0" distL="114300" distR="114300" simplePos="0" relativeHeight="251723776" behindDoc="0" locked="0" layoutInCell="1" allowOverlap="1" wp14:anchorId="238C247D" wp14:editId="52608881">
+                      <wp:simplePos x="0" y="0"/>
+                      <wp:positionH relativeFrom="column">
+                        <wp:posOffset>1427668</wp:posOffset>
+                      </wp:positionH>
+                      <wp:positionV relativeFrom="paragraph">
+                        <wp:posOffset>10436</wp:posOffset>
+                      </wp:positionV>
+                      <wp:extent cx="123102" cy="117438"/>
+                      <wp:effectExtent l="12700" t="0" r="17145" b="22860"/>
+                      <wp:wrapNone/>
+                      <wp:docPr id="33" name="Down Arrow 33"/>
+                      <wp:cNvGraphicFramePr/>
+                      <a:graphic xmlns:a="http://schemas.openxmlformats.org/drawingml/2006/main">
+                        <a:graphicData uri="http://schemas.microsoft.com/office/word/2010/wordprocessingShape">
+                          <wps:wsp>
+                            <wps:cNvSpPr/>
+                            <wps:spPr>
+                              <a:xfrm>
+                                <a:off x="0" y="0"/>
+                                <a:ext cx="123102" cy="117438"/>
+                              </a:xfrm>
+                              <a:prstGeom prst="downArrow">
+                                <a:avLst/>
+                              </a:prstGeom>
+                            </wps:spPr>
+                            <wps:style>
+                              <a:lnRef idx="2">
+                                <a:schemeClr val="accent1">
+                                  <a:shade val="50000"/>
+                                </a:schemeClr>
+                              </a:lnRef>
+                              <a:fillRef idx="1">
+                                <a:schemeClr val="accent1"/>
+                              </a:fillRef>
+                              <a:effectRef idx="0">
+                                <a:schemeClr val="accent1"/>
+                              </a:effectRef>
+                              <a:fontRef idx="minor">
+                                <a:schemeClr val="lt1"/>
+                              </a:fontRef>
+                            </wps:style>
+                            <wps:bodyPr rot="0" spcFirstLastPara="0" vertOverflow="overflow" horzOverflow="overflow" vert="horz" wrap="square" lIns="91440" tIns="45720" rIns="91440" bIns="45720" numCol="1" spcCol="0" rtlCol="0" fromWordArt="0" anchor="ctr" anchorCtr="0" forceAA="0" compatLnSpc="1">
+                              <a:prstTxWarp prst="textNoShape">
+                                <a:avLst/>
+                              </a:prstTxWarp>
+                              <a:noAutofit/>
+                            </wps:bodyPr>
+                          </wps:wsp>
+                        </a:graphicData>
+                      </a:graphic>
+                      <wp14:sizeRelH relativeFrom="margin">
+                        <wp14:pctWidth>0</wp14:pctWidth>
+                      </wp14:sizeRelH>
+                      <wp14:sizeRelV relativeFrom="margin">
+                        <wp14:pctHeight>0</wp14:pctHeight>
+                      </wp14:sizeRelV>
+                    </wp:anchor>
+                  </w:drawing>
+                </mc:Choice>
+                <mc:Fallback>
+                  <w:pict>
+                    <v:shapetype w14:anchorId="4AAB4E1D" id="_x0000_t67" coordsize="21600,21600" o:spt="67" adj="16200,5400" path="m0@0l@1@0@1,0@2,0@2@0,21600@0,10800,21600xe">
+                      <v:stroke joinstyle="miter"/>
+                      <v:formulas>
+                        <v:f eqn="val #0"/>
+                        <v:f eqn="val #1"/>
+                        <v:f eqn="sum height 0 #1"/>
+                        <v:f eqn="sum 10800 0 #1"/>
+                        <v:f eqn="sum width 0 #0"/>
+                        <v:f eqn="prod @4 @3 10800"/>
+                        <v:f eqn="sum width 0 @5"/>
+                      </v:formulas>
+                      <v:path o:connecttype="custom" o:connectlocs="10800,0;0,@0;10800,21600;21600,@0" o:connectangles="270,180,90,0" textboxrect="@1,0,@2,@6"/>
+                      <v:handles>
+                        <v:h position="#1,#0" xrange="0,10800" yrange="0,21600"/>
+                      </v:handles>
+                    </v:shapetype>
+                    <v:shape id="Down Arrow 33" o:spid="_x0000_s1026" type="#_x0000_t67" style="position:absolute;margin-left:112.4pt;margin-top:.8pt;width:9.7pt;height:9.25pt;z-index:251723776;visibility:visible;mso-wrap-style:square;mso-width-percent:0;mso-height-percent:0;mso-wrap-distance-left:9pt;mso-wrap-distance-top:0;mso-wrap-distance-right:9pt;mso-wrap-distance-bottom:0;mso-position-horizontal:absolute;mso-position-horizontal-relative:text;mso-position-vertical:absolute;mso-position-vertical-relative:text;mso-width-percent:0;mso-height-percent:0;mso-width-relative:margin;mso-height-relative:margin;v-text-anchor:middle" o:gfxdata="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" adj="10800" fillcolor="#4472c4 [3204]" strokecolor="#1f3763 [1604]" strokeweight="1pt"/>
+                  </w:pict>
+                </mc:Fallback>
+              </mc:AlternateContent>
+            </w:r>
+            <w:r>
+              <w:rPr>
+                <w:i/>
+                <w:iCs/>
+              </w:rPr>
+              <w:t>Rogier</w:t>
+            </w:r>
+          </w:p>
+        </w:tc>
+        <w:tc>
+          <w:tcPr>
+            <w:tcW w:w="2419" w:type="dxa"/>
+          </w:tcPr>
+          <w:p>
+            <w:pPr>
+              <w:ind w:firstLine="0"/>
+              <w:cnfStyle w:val="000000100000" w:firstRow="0" w:lastRow="0" w:firstColumn="0" w:lastColumn="0" w:oddVBand="0" w:evenVBand="0" w:oddHBand="1" w:evenHBand="0" w:firstRowFirstColumn="0" w:firstRowLastColumn="0" w:lastRowFirstColumn="0" w:lastRowLastColumn="0"/>
+              <w:rPr>
+                <w:i/>
+                <w:iCs/>
+              </w:rPr>
+            </w:pPr>
+            <w:r>
+              <w:rPr>
+                <w:i/>
+                <w:iCs/>
+                <w:noProof/>
+              </w:rPr>
+              <mc:AlternateContent>
+                <mc:Choice Requires="wps">
+                  <w:drawing>
+                    <wp:anchor distT="0" distB="0" distL="114300" distR="114300" simplePos="0" relativeHeight="251724800" behindDoc="0" locked="0" layoutInCell="1" allowOverlap="1" wp14:anchorId="5C61A670" wp14:editId="293AEDE8">
+                      <wp:simplePos x="0" y="0"/>
+                      <wp:positionH relativeFrom="column">
+                        <wp:posOffset>1289106</wp:posOffset>
+                      </wp:positionH>
+                      <wp:positionV relativeFrom="paragraph">
+                        <wp:posOffset>6029</wp:posOffset>
+                      </wp:positionV>
+                      <wp:extent cx="123102" cy="117438"/>
+                      <wp:effectExtent l="12700" t="0" r="17145" b="22860"/>
+                      <wp:wrapNone/>
+                      <wp:docPr id="34" name="Down Arrow 34"/>
+                      <wp:cNvGraphicFramePr/>
+                      <a:graphic xmlns:a="http://schemas.openxmlformats.org/drawingml/2006/main">
+                        <a:graphicData uri="http://schemas.microsoft.com/office/word/2010/wordprocessingShape">
+                          <wps:wsp>
+                            <wps:cNvSpPr/>
+                            <wps:spPr>
+                              <a:xfrm>
+                                <a:off x="0" y="0"/>
+                                <a:ext cx="123102" cy="117438"/>
+                              </a:xfrm>
+                              <a:prstGeom prst="downArrow">
+                                <a:avLst/>
+                              </a:prstGeom>
+                            </wps:spPr>
+                            <wps:style>
+                              <a:lnRef idx="2">
+                                <a:schemeClr val="accent1">
+                                  <a:shade val="50000"/>
+                                </a:schemeClr>
+                              </a:lnRef>
+                              <a:fillRef idx="1">
+                                <a:schemeClr val="accent1"/>
+                              </a:fillRef>
+                              <a:effectRef idx="0">
+                                <a:schemeClr val="accent1"/>
+                              </a:effectRef>
+                              <a:fontRef idx="minor">
+                                <a:schemeClr val="lt1"/>
+                              </a:fontRef>
+                            </wps:style>
+                            <wps:bodyPr rot="0" spcFirstLastPara="0" vertOverflow="overflow" horzOverflow="overflow" vert="horz" wrap="square" lIns="91440" tIns="45720" rIns="91440" bIns="45720" numCol="1" spcCol="0" rtlCol="0" fromWordArt="0" anchor="ctr" anchorCtr="0" forceAA="0" compatLnSpc="1">
+                              <a:prstTxWarp prst="textNoShape">
+                                <a:avLst/>
+                              </a:prstTxWarp>
+                              <a:noAutofit/>
+                            </wps:bodyPr>
+                          </wps:wsp>
+                        </a:graphicData>
+                      </a:graphic>
+                      <wp14:sizeRelH relativeFrom="margin">
+                        <wp14:pctWidth>0</wp14:pctWidth>
+                      </wp14:sizeRelH>
+                      <wp14:sizeRelV relativeFrom="margin">
+                        <wp14:pctHeight>0</wp14:pctHeight>
+                      </wp14:sizeRelV>
+                    </wp:anchor>
+                  </w:drawing>
+                </mc:Choice>
+                <mc:Fallback>
+                  <w:pict>
+                    <v:shape w14:anchorId="06601264" id="Down Arrow 34" o:spid="_x0000_s1026" type="#_x0000_t67" style="position:absolute;margin-left:101.5pt;margin-top:.45pt;width:9.7pt;height:9.25pt;z-index:251724800;visibility:visible;mso-wrap-style:square;mso-width-percent:0;mso-height-percent:0;mso-wrap-distance-left:9pt;mso-wrap-distance-top:0;mso-wrap-distance-right:9pt;mso-wrap-distance-bottom:0;mso-position-horizontal:absolute;mso-position-horizontal-relative:text;mso-position-vertical:absolute;mso-position-vertical-relative:text;mso-width-percent:0;mso-height-percent:0;mso-width-relative:margin;mso-height-relative:margin;v-text-anchor:middle" o:gfxdata="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" adj="10800" fillcolor="#4472c4 [3204]" strokecolor="#1f3763 [1604]" strokeweight="1pt"/>
+                  </w:pict>
+                </mc:Fallback>
+              </mc:AlternateContent>
+            </w:r>
+            <w:r>
+              <w:rPr>
+                <w:i/>
+                <w:iCs/>
+              </w:rPr>
+              <w:t>White</w:t>
+            </w:r>
+          </w:p>
+        </w:tc>
+        <w:tc>
+          <w:tcPr>
+            <w:tcW w:w="1709" w:type="dxa"/>
+          </w:tcPr>
+          <w:p>
+            <w:pPr>
+              <w:ind w:firstLine="0"/>
+              <w:cnfStyle w:val="000000100000" w:firstRow="0" w:lastRow="0" w:firstColumn="0" w:lastColumn="0" w:oddVBand="0" w:evenVBand="0" w:oddHBand="1" w:evenHBand="0" w:firstRowFirstColumn="0" w:firstRowLastColumn="0" w:lastRowFirstColumn="0" w:lastRowLastColumn="0"/>
+              <w:rPr>
+                <w:i/>
+                <w:iCs/>
+              </w:rPr>
+            </w:pPr>
+            <w:r>
+              <w:rPr>
+                <w:i/>
+                <w:iCs/>
+                <w:noProof/>
+              </w:rPr>
+              <mc:AlternateContent>
+                <mc:Choice Requires="wps">
+                  <w:drawing>
+                    <wp:anchor distT="0" distB="0" distL="114300" distR="114300" simplePos="0" relativeHeight="251725824" behindDoc="0" locked="0" layoutInCell="1" allowOverlap="1" wp14:anchorId="54C5A13E" wp14:editId="3CC797B2">
+                      <wp:simplePos x="0" y="0"/>
+                      <wp:positionH relativeFrom="column">
+                        <wp:posOffset>839457</wp:posOffset>
+                      </wp:positionH>
+                      <wp:positionV relativeFrom="paragraph">
+                        <wp:posOffset>6029</wp:posOffset>
+                      </wp:positionV>
+                      <wp:extent cx="123102" cy="117438"/>
+                      <wp:effectExtent l="12700" t="0" r="17145" b="22860"/>
+                      <wp:wrapNone/>
+                      <wp:docPr id="41" name="Down Arrow 41"/>
+                      <wp:cNvGraphicFramePr/>
+                      <a:graphic xmlns:a="http://schemas.openxmlformats.org/drawingml/2006/main">
+                        <a:graphicData uri="http://schemas.microsoft.com/office/word/2010/wordprocessingShape">
+                          <wps:wsp>
+                            <wps:cNvSpPr/>
+                            <wps:spPr>
+                              <a:xfrm>
+                                <a:off x="0" y="0"/>
+                                <a:ext cx="123102" cy="117438"/>
+                              </a:xfrm>
+                              <a:prstGeom prst="downArrow">
+                                <a:avLst/>
+                              </a:prstGeom>
+                            </wps:spPr>
+                            <wps:style>
+                              <a:lnRef idx="2">
+                                <a:schemeClr val="accent1">
+                                  <a:shade val="50000"/>
+                                </a:schemeClr>
+                              </a:lnRef>
+                              <a:fillRef idx="1">
+                                <a:schemeClr val="accent1"/>
+                              </a:fillRef>
+                              <a:effectRef idx="0">
+                                <a:schemeClr val="accent1"/>
+                              </a:effectRef>
+                              <a:fontRef idx="minor">
+                                <a:schemeClr val="lt1"/>
+                              </a:fontRef>
+                            </wps:style>
+                            <wps:bodyPr rot="0" spcFirstLastPara="0" vertOverflow="overflow" horzOverflow="overflow" vert="horz" wrap="square" lIns="91440" tIns="45720" rIns="91440" bIns="45720" numCol="1" spcCol="0" rtlCol="0" fromWordArt="0" anchor="ctr" anchorCtr="0" forceAA="0" compatLnSpc="1">
+                              <a:prstTxWarp prst="textNoShape">
+                                <a:avLst/>
+                              </a:prstTxWarp>
+                              <a:noAutofit/>
+                            </wps:bodyPr>
+                          </wps:wsp>
+                        </a:graphicData>
+                      </a:graphic>
+                      <wp14:sizeRelH relativeFrom="margin">
+                        <wp14:pctWidth>0</wp14:pctWidth>
+                      </wp14:sizeRelH>
+                      <wp14:sizeRelV relativeFrom="margin">
+                        <wp14:pctHeight>0</wp14:pctHeight>
+                      </wp14:sizeRelV>
+                    </wp:anchor>
+                  </w:drawing>
+                </mc:Choice>
+                <mc:Fallback>
+                  <w:pict>
+                    <v:shape w14:anchorId="298B52E2" id="Down Arrow 41" o:spid="_x0000_s1026" type="#_x0000_t67" style="position:absolute;margin-left:66.1pt;margin-top:.45pt;width:9.7pt;height:9.25pt;z-index:251725824;visibility:visible;mso-wrap-style:square;mso-width-percent:0;mso-height-percent:0;mso-wrap-distance-left:9pt;mso-wrap-distance-top:0;mso-wrap-distance-right:9pt;mso-wrap-distance-bottom:0;mso-position-horizontal:absolute;mso-position-horizontal-relative:text;mso-position-vertical:absolute;mso-position-vertical-relative:text;mso-width-percent:0;mso-height-percent:0;mso-width-relative:margin;mso-height-relative:margin;v-text-anchor:middle" o:gfxdata="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" adj="10800" fillcolor="#4472c4 [3204]" strokecolor="#1f3763 [1604]" strokeweight="1pt"/>
+                  </w:pict>
+                </mc:Fallback>
+              </mc:AlternateContent>
+            </w:r>
+            <w:r>
+              <w:rPr>
+                <w:i/>
+                <w:iCs/>
+              </w:rPr>
+              <w:t>Jeroen</w:t>
+            </w:r>
+          </w:p>
+        </w:tc>
+      </w:tr>
+      <w:tr>
+        <w:trPr>
+          <w:trHeight w:val="274"/>
+        </w:trPr>
+        <w:tc>
+          <w:tcPr>
+            <w:cnfStyle w:val="001000000000" w:firstRow="0" w:lastRow="0" w:firstColumn="1" w:lastColumn="0" w:oddVBand="0" w:evenVBand="0" w:oddHBand="0" w:evenHBand="0" w:firstRowFirstColumn="0" w:firstRowLastColumn="0" w:lastRowFirstColumn="0" w:lastRowLastColumn="0"/>
+            <w:tcW w:w="2694" w:type="dxa"/>
+          </w:tcPr>
+          <w:p>
+            <w:pPr>
+              <w:ind w:firstLine="0"/>
+            </w:pPr>
+            <w:r>
+              <w:t>Jeroen</w:t>
+            </w:r>
+          </w:p>
+        </w:tc>
+        <w:tc>
+          <w:tcPr>
+            <w:tcW w:w="2419" w:type="dxa"/>
+          </w:tcPr>
+          <w:p>
+            <w:pPr>
+              <w:ind w:firstLine="0"/>
+              <w:cnfStyle w:val="000000000000" w:firstRow="0" w:lastRow="0" w:firstColumn="0" w:lastColumn="0" w:oddVBand="0" w:evenVBand="0" w:oddHBand="0" w:evenHBand="0" w:firstRowFirstColumn="0" w:firstRowLastColumn="0" w:lastRowFirstColumn="0" w:lastRowLastColumn="0"/>
+            </w:pPr>
+            <w:r>
+              <w:t>White</w:t>
+            </w:r>
+          </w:p>
+        </w:tc>
+        <w:tc>
+          <w:tcPr>
+            <w:tcW w:w="1709" w:type="dxa"/>
+          </w:tcPr>
+          <w:p>
+            <w:pPr>
+              <w:ind w:firstLine="0"/>
+              <w:cnfStyle w:val="000000000000" w:firstRow="0" w:lastRow="0" w:firstColumn="0" w:lastColumn="0" w:oddVBand="0" w:evenVBand="0" w:oddHBand="0" w:evenHBand="0" w:firstRowFirstColumn="0" w:firstRowLastColumn="0" w:lastRowFirstColumn="0" w:lastRowLastColumn="0"/>
+            </w:pPr>
+            <w:r>
+              <w:t>Rinse</w:t>
+            </w:r>
+          </w:p>
+        </w:tc>
+      </w:tr>
+      <w:tr>
+        <w:trPr>
+          <w:cnfStyle w:val="000000100000" w:firstRow="0" w:lastRow="0" w:firstColumn="0" w:lastColumn="0" w:oddVBand="0" w:evenVBand="0" w:oddHBand="1" w:evenHBand="0" w:firstRowFirstColumn="0" w:firstRowLastColumn="0" w:lastRowFirstColumn="0" w:lastRowLastColumn="0"/>
+          <w:trHeight w:val="289"/>
+        </w:trPr>
+        <w:tc>
+          <w:tcPr>
+            <w:cnfStyle w:val="001000000000" w:firstRow="0" w:lastRow="0" w:firstColumn="1" w:lastColumn="0" w:oddVBand="0" w:evenVBand="0" w:oddHBand="0" w:evenHBand="0" w:firstRowFirstColumn="0" w:firstRowLastColumn="0" w:lastRowFirstColumn="0" w:lastRowLastColumn="0"/>
+            <w:tcW w:w="2694" w:type="dxa"/>
+          </w:tcPr>
+          <w:p>
+            <w:pPr>
+              <w:tabs>
+                <w:tab w:val="center" w:pos="884"/>
+              </w:tabs>
+              <w:ind w:firstLine="0"/>
+            </w:pPr>
+            <w:r>
+              <w:t>Jeroen</w:t>
+            </w:r>
+          </w:p>
+        </w:tc>
+        <w:tc>
+          <w:tcPr>
+            <w:tcW w:w="2419" w:type="dxa"/>
+          </w:tcPr>
+          <w:p>
+            <w:pPr>
+              <w:ind w:firstLine="0"/>
+              <w:cnfStyle w:val="000000100000" w:firstRow="0" w:lastRow="0" w:firstColumn="0" w:lastColumn="0" w:oddVBand="0" w:evenVBand="0" w:oddHBand="1" w:evenHBand="0" w:firstRowFirstColumn="0" w:firstRowLastColumn="0" w:lastRowFirstColumn="0" w:lastRowLastColumn="0"/>
+            </w:pPr>
+            <w:r>
+              <w:t>Remise</w:t>
+            </w:r>
+          </w:p>
+        </w:tc>
+        <w:tc>
+          <w:tcPr>
+            <w:tcW w:w="1709" w:type="dxa"/>
+          </w:tcPr>
+          <w:p>
+            <w:pPr>
+              <w:ind w:firstLine="0"/>
+              <w:cnfStyle w:val="000000100000" w:firstRow="0" w:lastRow="0" w:firstColumn="0" w:lastColumn="0" w:oddVBand="0" w:evenVBand="0" w:oddHBand="1" w:evenHBand="0" w:firstRowFirstColumn="0" w:firstRowLastColumn="0" w:lastRowFirstColumn="0" w:lastRowLastColumn="0"/>
+            </w:pPr>
+            <w:r>
+              <w:t>Rogier</w:t>
+            </w:r>
+          </w:p>
+        </w:tc>
+      </w:tr>
+    </w:tbl>
+    <w:bookmarkStart w:id="0" w:name="_GoBack"/>
+    <w:bookmarkEnd w:id="0"/>
     <w:p>
       <w:r>
         <w:rPr>
@@ -3043,7 +3514,6 @@
           </mc:Fallback>
         </mc:AlternateContent>
       </w:r>
-      <w:bookmarkStart w:id="0" w:name="_GoBack"/>
       <w:r>
         <w:rPr>
           <w:noProof/>
@@ -3115,7 +3585,6 @@
           </mc:Fallback>
         </mc:AlternateContent>
       </w:r>
-      <w:bookmarkEnd w:id="0"/>
       <w:r>
         <w:rPr>
           <w:noProof/>
@@ -4962,7 +5431,7 @@
 </file>
 
 <file path=customXml/itemProps1.xml><?xml version="1.0" encoding="utf-8"?>
-<ds:datastoreItem xmlns:ds="http://schemas.openxmlformats.org/officeDocument/2006/customXml" ds:itemID="{186B02B2-F836-4D45-9BE8-F23D36A32764}">
+<ds:datastoreItem xmlns:ds="http://schemas.openxmlformats.org/officeDocument/2006/customXml" ds:itemID="{5FA9CB9A-4D90-0847-B93B-2E840CA954C4}">
   <ds:schemaRefs>
     <ds:schemaRef ds:uri="http://schemas.openxmlformats.org/officeDocument/2006/bibliography"/>
   </ds:schemaRefs>

</xml_diff>